<commit_message>
Project Business Rules - Added Version Table
</commit_message>
<xml_diff>
--- a/Artifacts/Project Business Rules.docx
+++ b/Artifacts/Project Business Rules.docx
@@ -2,6 +2,126 @@
 <file path=word/document.xml><?xml version="1.0" encoding="utf-8"?>
 <w:document xmlns:wpc="http://schemas.microsoft.com/office/word/2010/wordprocessingCanvas" xmlns:cx="http://schemas.microsoft.com/office/drawing/2014/chartex" xmlns:cx1="http://schemas.microsoft.com/office/drawing/2015/9/8/chartex" xmlns:cx2="http://schemas.microsoft.com/office/drawing/2015/10/21/chartex" xmlns:cx3="http://schemas.microsoft.com/office/drawing/2016/5/9/chartex" xmlns:cx4="http://schemas.microsoft.com/office/drawing/2016/5/10/chartex" xmlns:cx5="http://schemas.microsoft.com/office/drawing/2016/5/11/chartex" xmlns:cx6="http://schemas.microsoft.com/office/drawing/2016/5/12/chartex" xmlns:cx7="http://schemas.microsoft.com/office/drawing/2016/5/13/chartex" xmlns:cx8="http://schemas.microsoft.com/office/drawing/2016/5/14/chartex" xmlns:mc="http://schemas.openxmlformats.org/markup-compatibility/2006" xmlns:aink="http://schemas.microsoft.com/office/drawing/2016/ink" xmlns:am3d="http://schemas.microsoft.com/office/drawing/2017/model3d" xmlns:o="urn:schemas-microsoft-com:office:office" xmlns:r="http://schemas.openxmlformats.org/officeDocument/2006/relationships" xmlns:m="http://schemas.openxmlformats.org/officeDocument/2006/math" xmlns:v="urn:schemas-microsoft-com:vml" xmlns:wp14="http://schemas.microsoft.com/office/word/2010/wordprocessingDrawing" xmlns:wp="http://schemas.openxmlformats.org/drawingml/2006/wordprocessingDrawing" xmlns:w10="urn:schemas-microsoft-com:office:word" xmlns:w="http://schemas.openxmlformats.org/wordprocessingml/2006/main" xmlns:w14="http://schemas.microsoft.com/office/word/2010/wordml" xmlns:w15="http://schemas.microsoft.com/office/word/2012/wordml" xmlns:w16cid="http://schemas.microsoft.com/office/word/2016/wordml/cid" xmlns:w16se="http://schemas.microsoft.com/office/word/2015/wordml/symex" xmlns:wpg="http://schemas.microsoft.com/office/word/2010/wordprocessingGroup" xmlns:wpi="http://schemas.microsoft.com/office/word/2010/wordprocessingInk" xmlns:wne="http://schemas.microsoft.com/office/word/2006/wordml" xmlns:wps="http://schemas.microsoft.com/office/word/2010/wordprocessingShape" mc:Ignorable="w14 w15 w16se w16cid wp14">
   <w:body>
+    <w:p>
+      <w:pPr>
+        <w:pStyle w:val="Heading1"/>
+      </w:pPr>
+      <w:r>
+        <w:t>Version Table</w:t>
+      </w:r>
+      <w:bookmarkStart w:id="0" w:name="_GoBack"/>
+      <w:bookmarkEnd w:id="0"/>
+    </w:p>
+    <w:tbl>
+      <w:tblPr>
+        <w:tblStyle w:val="TableGrid"/>
+        <w:tblW w:w="0" w:type="auto"/>
+        <w:tblLook w:val="04A0" w:firstRow="1" w:lastRow="0" w:firstColumn="1" w:lastColumn="0" w:noHBand="0" w:noVBand="1"/>
+      </w:tblPr>
+      <w:tblGrid>
+        <w:gridCol w:w="2876"/>
+        <w:gridCol w:w="2877"/>
+        <w:gridCol w:w="2877"/>
+      </w:tblGrid>
+      <w:tr>
+        <w:tc>
+          <w:tcPr>
+            <w:tcW w:w="2876" w:type="dxa"/>
+          </w:tcPr>
+          <w:p>
+            <w:r>
+              <w:t>Version 1.0</w:t>
+            </w:r>
+          </w:p>
+        </w:tc>
+        <w:tc>
+          <w:tcPr>
+            <w:tcW w:w="2877" w:type="dxa"/>
+          </w:tcPr>
+          <w:p>
+            <w:r>
+              <w:t>Initial Version</w:t>
+            </w:r>
+          </w:p>
+        </w:tc>
+        <w:tc>
+          <w:tcPr>
+            <w:tcW w:w="2877" w:type="dxa"/>
+          </w:tcPr>
+          <w:p>
+            <w:r>
+              <w:t>May 22, 2020</w:t>
+            </w:r>
+          </w:p>
+        </w:tc>
+      </w:tr>
+      <w:tr>
+        <w:tc>
+          <w:tcPr>
+            <w:tcW w:w="2876" w:type="dxa"/>
+          </w:tcPr>
+          <w:p>
+            <w:r>
+              <w:t>Version 1.1</w:t>
+            </w:r>
+          </w:p>
+        </w:tc>
+        <w:tc>
+          <w:tcPr>
+            <w:tcW w:w="2877" w:type="dxa"/>
+          </w:tcPr>
+          <w:p>
+            <w:r>
+              <w:t>Added Business Rule 14</w:t>
+            </w:r>
+          </w:p>
+        </w:tc>
+        <w:tc>
+          <w:tcPr>
+            <w:tcW w:w="2877" w:type="dxa"/>
+          </w:tcPr>
+          <w:p>
+            <w:r>
+              <w:t>May 24, 2020</w:t>
+            </w:r>
+          </w:p>
+        </w:tc>
+      </w:tr>
+      <w:tr>
+        <w:tc>
+          <w:tcPr>
+            <w:tcW w:w="2876" w:type="dxa"/>
+          </w:tcPr>
+          <w:p>
+            <w:r>
+              <w:t>Version 2.0</w:t>
+            </w:r>
+          </w:p>
+        </w:tc>
+        <w:tc>
+          <w:tcPr>
+            <w:tcW w:w="2877" w:type="dxa"/>
+          </w:tcPr>
+          <w:p>
+            <w:r>
+              <w:t xml:space="preserve">Added Version Table </w:t>
+            </w:r>
+          </w:p>
+        </w:tc>
+        <w:tc>
+          <w:tcPr>
+            <w:tcW w:w="2877" w:type="dxa"/>
+          </w:tcPr>
+          <w:p>
+            <w:r>
+              <w:t>May 25, 2020</w:t>
+            </w:r>
+          </w:p>
+        </w:tc>
+      </w:tr>
+    </w:tbl>
+    <w:p/>
+    <w:p/>
     <w:tbl>
       <w:tblPr>
         <w:tblStyle w:val="PlainTable5"/>
@@ -24,8 +144,6 @@
                 <w:rFonts w:ascii="Calibri" w:eastAsia="Calibri" w:hAnsi="Calibri" w:cs="Calibri"/>
               </w:rPr>
             </w:pPr>
-            <w:bookmarkStart w:id="0" w:name="_GoBack"/>
-            <w:bookmarkEnd w:id="0"/>
             <w:r>
               <w:rPr>
                 <w:rFonts w:ascii="Calibri" w:eastAsia="Calibri" w:hAnsi="Calibri" w:cs="Calibri"/>
@@ -805,6 +923,7 @@
                 <w:b/>
                 <w:bCs/>
               </w:rPr>
+              <w:lastRenderedPageBreak/>
               <w:t>Category</w:t>
             </w:r>
             <w:r>
@@ -29015,7 +29134,7 @@
 </file>
 
 <file path=customXml/itemProps1.xml><?xml version="1.0" encoding="utf-8"?>
-<ds:datastoreItem xmlns:ds="http://schemas.openxmlformats.org/officeDocument/2006/customXml" ds:itemID="{D067F5EC-E433-424B-AFA3-CAB7D2160C54}">
+<ds:datastoreItem xmlns:ds="http://schemas.openxmlformats.org/officeDocument/2006/customXml" ds:itemID="{5322A02D-C51F-4064-853B-D108E858B39F}">
   <ds:schemaRefs>
     <ds:schemaRef ds:uri="http://schemas.openxmlformats.org/officeDocument/2006/bibliography"/>
   </ds:schemaRefs>

</xml_diff>

<commit_message>
Final ERD V4 Created
</commit_message>
<xml_diff>
--- a/Artifacts/Project Business Rules.docx
+++ b/Artifacts/Project Business Rules.docx
@@ -9,8 +9,6 @@
       <w:r>
         <w:t>Version Table</w:t>
       </w:r>
-      <w:bookmarkStart w:id="0" w:name="_GoBack"/>
-      <w:bookmarkEnd w:id="0"/>
     </w:p>
     <w:tbl>
       <w:tblPr>
@@ -119,6 +117,40 @@
           </w:p>
         </w:tc>
       </w:tr>
+      <w:tr>
+        <w:tc>
+          <w:tcPr>
+            <w:tcW w:w="2876" w:type="dxa"/>
+          </w:tcPr>
+          <w:p>
+            <w:r>
+              <w:t>Version 3.0</w:t>
+            </w:r>
+          </w:p>
+        </w:tc>
+        <w:tc>
+          <w:tcPr>
+            <w:tcW w:w="2877" w:type="dxa"/>
+          </w:tcPr>
+          <w:p>
+            <w:r>
+              <w:t>Removed Unnecessary Business Rules</w:t>
+            </w:r>
+          </w:p>
+        </w:tc>
+        <w:tc>
+          <w:tcPr>
+            <w:tcW w:w="2877" w:type="dxa"/>
+          </w:tcPr>
+          <w:p>
+            <w:r>
+              <w:t>May 30, 2020</w:t>
+            </w:r>
+            <w:bookmarkStart w:id="0" w:name="_GoBack"/>
+            <w:bookmarkEnd w:id="0"/>
+          </w:p>
+        </w:tc>
+      </w:tr>
     </w:tbl>
     <w:p/>
     <w:p/>
@@ -923,7 +955,6 @@
                 <w:b/>
                 <w:bCs/>
               </w:rPr>
-              <w:lastRenderedPageBreak/>
               <w:t>Category</w:t>
             </w:r>
             <w:r>
@@ -2217,264 +2248,7 @@
         </w:tc>
       </w:tr>
     </w:tbl>
-    <w:p>
-      <w:pPr>
-        <w:rPr>
-          <w:rFonts w:asciiTheme="majorHAnsi" w:hAnsiTheme="majorHAnsi"/>
-          <w:b/>
-          <w:caps/>
-        </w:rPr>
-      </w:pPr>
-    </w:p>
-    <w:tbl>
-      <w:tblPr>
-        <w:tblStyle w:val="PlainTable4"/>
-        <w:tblW w:w="5000" w:type="pct"/>
-        <w:tblLook w:val="0600" w:firstRow="0" w:lastRow="0" w:firstColumn="0" w:lastColumn="0" w:noHBand="1" w:noVBand="1"/>
-      </w:tblPr>
-      <w:tblGrid>
-        <w:gridCol w:w="4320"/>
-        <w:gridCol w:w="4320"/>
-      </w:tblGrid>
-      <w:tr>
-        <w:tc>
-          <w:tcPr>
-            <w:tcW w:w="2500" w:type="pct"/>
-          </w:tcPr>
-          <w:p>
-            <w:pPr>
-              <w:spacing w:line="257" w:lineRule="auto"/>
-              <w:rPr>
-                <w:rFonts w:ascii="Calibri" w:eastAsia="Calibri" w:hAnsi="Calibri" w:cs="Calibri"/>
-              </w:rPr>
-            </w:pPr>
-            <w:r>
-              <w:rPr>
-                <w:rFonts w:ascii="Calibri" w:eastAsia="Calibri" w:hAnsi="Calibri" w:cs="Calibri"/>
-                <w:b/>
-                <w:bCs/>
-              </w:rPr>
-              <w:t>00</w:t>
-            </w:r>
-            <w:r>
-              <w:rPr>
-                <w:rFonts w:ascii="Calibri" w:eastAsia="Calibri" w:hAnsi="Calibri" w:cs="Calibri"/>
-                <w:b/>
-                <w:bCs/>
-              </w:rPr>
-              <w:t>9</w:t>
-            </w:r>
-            <w:r>
-              <w:rPr>
-                <w:rFonts w:ascii="Calibri" w:eastAsia="Calibri" w:hAnsi="Calibri" w:cs="Calibri"/>
-              </w:rPr>
-              <w:t xml:space="preserve"> – </w:t>
-            </w:r>
-            <w:r>
-              <w:rPr>
-                <w:rFonts w:ascii="Calibri" w:eastAsia="Calibri" w:hAnsi="Calibri" w:cs="Calibri"/>
-              </w:rPr>
-              <w:t>One dog owner at a time</w:t>
-            </w:r>
-          </w:p>
-        </w:tc>
-        <w:tc>
-          <w:tcPr>
-            <w:tcW w:w="2500" w:type="pct"/>
-          </w:tcPr>
-          <w:p>
-            <w:pPr>
-              <w:spacing w:line="257" w:lineRule="auto"/>
-              <w:rPr>
-                <w:rFonts w:ascii="Calibri" w:eastAsia="Calibri" w:hAnsi="Calibri" w:cs="Calibri"/>
-              </w:rPr>
-            </w:pPr>
-            <w:r>
-              <w:rPr>
-                <w:rFonts w:ascii="Calibri" w:eastAsia="Calibri" w:hAnsi="Calibri" w:cs="Calibri"/>
-                <w:b/>
-                <w:bCs/>
-              </w:rPr>
-              <w:t>Date</w:t>
-            </w:r>
-            <w:r>
-              <w:rPr>
-                <w:rFonts w:ascii="Calibri" w:eastAsia="Calibri" w:hAnsi="Calibri" w:cs="Calibri"/>
-              </w:rPr>
-              <w:t xml:space="preserve">: </w:t>
-            </w:r>
-            <w:r>
-              <w:rPr>
-                <w:rFonts w:ascii="Calibri" w:eastAsia="Calibri" w:hAnsi="Calibri" w:cs="Calibri"/>
-              </w:rPr>
-              <w:t>May 22, 2020</w:t>
-            </w:r>
-          </w:p>
-        </w:tc>
-      </w:tr>
-      <w:tr>
-        <w:tc>
-          <w:tcPr>
-            <w:tcW w:w="2500" w:type="pct"/>
-          </w:tcPr>
-          <w:p>
-            <w:pPr>
-              <w:spacing w:line="257" w:lineRule="auto"/>
-              <w:rPr>
-                <w:rFonts w:ascii="Calibri" w:eastAsia="Calibri" w:hAnsi="Calibri" w:cs="Calibri"/>
-              </w:rPr>
-            </w:pPr>
-            <w:r>
-              <w:rPr>
-                <w:rFonts w:ascii="Calibri" w:eastAsia="Calibri" w:hAnsi="Calibri" w:cs="Calibri"/>
-                <w:b/>
-                <w:bCs/>
-              </w:rPr>
-              <w:t>Category</w:t>
-            </w:r>
-            <w:r>
-              <w:rPr>
-                <w:rFonts w:ascii="Calibri" w:eastAsia="Calibri" w:hAnsi="Calibri" w:cs="Calibri"/>
-              </w:rPr>
-              <w:t xml:space="preserve">: </w:t>
-            </w:r>
-            <w:r>
-              <w:rPr>
-                <w:rFonts w:ascii="Calibri" w:eastAsia="Calibri" w:hAnsi="Calibri" w:cs="Calibri"/>
-              </w:rPr>
-              <w:t>Action Restricting</w:t>
-            </w:r>
-          </w:p>
-        </w:tc>
-        <w:tc>
-          <w:tcPr>
-            <w:tcW w:w="2500" w:type="pct"/>
-          </w:tcPr>
-          <w:p>
-            <w:pPr>
-              <w:spacing w:line="257" w:lineRule="auto"/>
-              <w:rPr>
-                <w:rFonts w:ascii="Calibri" w:eastAsia="Calibri" w:hAnsi="Calibri" w:cs="Calibri"/>
-              </w:rPr>
-            </w:pPr>
-            <w:r>
-              <w:rPr>
-                <w:rFonts w:ascii="Calibri" w:eastAsia="Calibri" w:hAnsi="Calibri" w:cs="Calibri"/>
-                <w:b/>
-                <w:bCs/>
-              </w:rPr>
-              <w:t>Type</w:t>
-            </w:r>
-            <w:r>
-              <w:rPr>
-                <w:rFonts w:ascii="Calibri" w:eastAsia="Calibri" w:hAnsi="Calibri" w:cs="Calibri"/>
-              </w:rPr>
-              <w:t>:</w:t>
-            </w:r>
-            <w:r>
-              <w:rPr>
-                <w:rFonts w:ascii="Calibri" w:eastAsia="Calibri" w:hAnsi="Calibri" w:cs="Calibri"/>
-              </w:rPr>
-              <w:t xml:space="preserve"> Static</w:t>
-            </w:r>
-          </w:p>
-        </w:tc>
-      </w:tr>
-      <w:tr>
-        <w:tc>
-          <w:tcPr>
-            <w:tcW w:w="5000" w:type="pct"/>
-            <w:gridSpan w:val="2"/>
-          </w:tcPr>
-          <w:p>
-            <w:pPr>
-              <w:spacing w:line="257" w:lineRule="auto"/>
-              <w:rPr>
-                <w:rFonts w:ascii="Calibri" w:eastAsia="Calibri" w:hAnsi="Calibri" w:cs="Calibri"/>
-              </w:rPr>
-            </w:pPr>
-            <w:r>
-              <w:rPr>
-                <w:rFonts w:ascii="Calibri" w:eastAsia="Calibri" w:hAnsi="Calibri" w:cs="Calibri"/>
-                <w:b/>
-                <w:bCs/>
-              </w:rPr>
-              <w:t>Description</w:t>
-            </w:r>
-            <w:r>
-              <w:rPr>
-                <w:rFonts w:ascii="Calibri" w:eastAsia="Calibri" w:hAnsi="Calibri" w:cs="Calibri"/>
-              </w:rPr>
-              <w:t>:</w:t>
-            </w:r>
-          </w:p>
-          <w:p>
-            <w:pPr>
-              <w:spacing w:line="257" w:lineRule="auto"/>
-              <w:rPr>
-                <w:rFonts w:ascii="Calibri" w:eastAsia="Calibri" w:hAnsi="Calibri" w:cs="Calibri"/>
-              </w:rPr>
-            </w:pPr>
-            <w:r>
-              <w:rPr>
-                <w:rFonts w:ascii="Calibri" w:eastAsia="Calibri" w:hAnsi="Calibri" w:cs="Calibri"/>
-              </w:rPr>
-              <w:t xml:space="preserve"> </w:t>
-            </w:r>
-            <w:r>
-              <w:rPr>
-                <w:rFonts w:ascii="Calibri" w:eastAsia="Calibri" w:hAnsi="Calibri" w:cs="Calibri"/>
-              </w:rPr>
-              <w:t>A dog can</w:t>
-            </w:r>
-            <w:r>
-              <w:rPr>
-                <w:rFonts w:ascii="Calibri" w:eastAsia="Calibri" w:hAnsi="Calibri" w:cs="Calibri"/>
-              </w:rPr>
-              <w:t>not</w:t>
-            </w:r>
-            <w:r>
-              <w:rPr>
-                <w:rFonts w:ascii="Calibri" w:eastAsia="Calibri" w:hAnsi="Calibri" w:cs="Calibri"/>
-              </w:rPr>
-              <w:t xml:space="preserve"> be owned by</w:t>
-            </w:r>
-            <w:r>
-              <w:rPr>
-                <w:rFonts w:ascii="Calibri" w:eastAsia="Calibri" w:hAnsi="Calibri" w:cs="Calibri"/>
-              </w:rPr>
-              <w:t xml:space="preserve"> more than</w:t>
-            </w:r>
-            <w:r>
-              <w:rPr>
-                <w:rFonts w:ascii="Calibri" w:eastAsia="Calibri" w:hAnsi="Calibri" w:cs="Calibri"/>
-              </w:rPr>
-              <w:t xml:space="preserve"> one person or associate at a time. </w:t>
-            </w:r>
-            <w:r>
-              <w:rPr>
-                <w:rFonts w:ascii="Calibri" w:eastAsia="Calibri" w:hAnsi="Calibri" w:cs="Calibri"/>
-              </w:rPr>
-              <w:t xml:space="preserve"> </w:t>
-            </w:r>
-          </w:p>
-        </w:tc>
-      </w:tr>
-    </w:tbl>
-    <w:p>
-      <w:pPr>
-        <w:rPr>
-          <w:rFonts w:asciiTheme="majorHAnsi" w:hAnsiTheme="majorHAnsi"/>
-          <w:b/>
-          <w:caps/>
-        </w:rPr>
-      </w:pPr>
-    </w:p>
-    <w:p>
-      <w:r>
-        <w:br w:type="page"/>
-      </w:r>
-    </w:p>
+    <w:p/>
     <w:tbl>
       <w:tblPr>
         <w:tblStyle w:val="PlainTable3"/>
@@ -2503,7 +2277,6 @@
                 <w:b/>
                 <w:bCs/>
               </w:rPr>
-              <w:lastRenderedPageBreak/>
               <w:t>0</w:t>
             </w:r>
             <w:r>
@@ -2512,7 +2285,7 @@
                 <w:b/>
                 <w:bCs/>
               </w:rPr>
-              <w:t>10</w:t>
+              <w:t>09</w:t>
             </w:r>
             <w:r>
               <w:rPr>
@@ -2777,298 +2550,6 @@
         </w:rPr>
       </w:pPr>
     </w:p>
-    <w:tbl>
-      <w:tblPr>
-        <w:tblStyle w:val="PlainTable3"/>
-        <w:tblW w:w="5000" w:type="pct"/>
-        <w:tblLook w:val="0600" w:firstRow="0" w:lastRow="0" w:firstColumn="0" w:lastColumn="0" w:noHBand="1" w:noVBand="1"/>
-      </w:tblPr>
-      <w:tblGrid>
-        <w:gridCol w:w="4320"/>
-        <w:gridCol w:w="4320"/>
-      </w:tblGrid>
-      <w:tr>
-        <w:tc>
-          <w:tcPr>
-            <w:tcW w:w="2500" w:type="pct"/>
-          </w:tcPr>
-          <w:p>
-            <w:pPr>
-              <w:spacing w:line="257" w:lineRule="auto"/>
-              <w:rPr>
-                <w:rFonts w:ascii="Calibri" w:eastAsia="Calibri" w:hAnsi="Calibri" w:cs="Calibri"/>
-              </w:rPr>
-            </w:pPr>
-            <w:r>
-              <w:rPr>
-                <w:rFonts w:ascii="Calibri" w:eastAsia="Calibri" w:hAnsi="Calibri" w:cs="Calibri"/>
-                <w:b/>
-                <w:bCs/>
-              </w:rPr>
-              <w:t>0</w:t>
-            </w:r>
-            <w:r>
-              <w:rPr>
-                <w:rFonts w:ascii="Calibri" w:eastAsia="Calibri" w:hAnsi="Calibri" w:cs="Calibri"/>
-                <w:b/>
-                <w:bCs/>
-              </w:rPr>
-              <w:t>11</w:t>
-            </w:r>
-            <w:r>
-              <w:rPr>
-                <w:rFonts w:ascii="Calibri" w:eastAsia="Calibri" w:hAnsi="Calibri" w:cs="Calibri"/>
-              </w:rPr>
-              <w:t xml:space="preserve"> – </w:t>
-            </w:r>
-            <w:r>
-              <w:rPr>
-                <w:rFonts w:ascii="Calibri" w:eastAsia="Calibri" w:hAnsi="Calibri" w:cs="Calibri"/>
-              </w:rPr>
-              <w:t>Competition divided by sex</w:t>
-            </w:r>
-          </w:p>
-        </w:tc>
-        <w:tc>
-          <w:tcPr>
-            <w:tcW w:w="2500" w:type="pct"/>
-          </w:tcPr>
-          <w:p>
-            <w:pPr>
-              <w:spacing w:line="257" w:lineRule="auto"/>
-              <w:rPr>
-                <w:rFonts w:ascii="Calibri" w:eastAsia="Calibri" w:hAnsi="Calibri" w:cs="Calibri"/>
-              </w:rPr>
-            </w:pPr>
-            <w:r>
-              <w:rPr>
-                <w:rFonts w:ascii="Calibri" w:eastAsia="Calibri" w:hAnsi="Calibri" w:cs="Calibri"/>
-                <w:b/>
-                <w:bCs/>
-              </w:rPr>
-              <w:t>Date</w:t>
-            </w:r>
-            <w:r>
-              <w:rPr>
-                <w:rFonts w:ascii="Calibri" w:eastAsia="Calibri" w:hAnsi="Calibri" w:cs="Calibri"/>
-              </w:rPr>
-              <w:t xml:space="preserve">: </w:t>
-            </w:r>
-            <w:r>
-              <w:rPr>
-                <w:rFonts w:ascii="Calibri" w:eastAsia="Calibri" w:hAnsi="Calibri" w:cs="Calibri"/>
-              </w:rPr>
-              <w:t>May 22, 2020</w:t>
-            </w:r>
-          </w:p>
-        </w:tc>
-      </w:tr>
-      <w:tr>
-        <w:tc>
-          <w:tcPr>
-            <w:tcW w:w="2500" w:type="pct"/>
-          </w:tcPr>
-          <w:p>
-            <w:pPr>
-              <w:spacing w:line="257" w:lineRule="auto"/>
-              <w:rPr>
-                <w:rFonts w:ascii="Calibri" w:eastAsia="Calibri" w:hAnsi="Calibri" w:cs="Calibri"/>
-              </w:rPr>
-            </w:pPr>
-            <w:r>
-              <w:rPr>
-                <w:rFonts w:ascii="Calibri" w:eastAsia="Calibri" w:hAnsi="Calibri" w:cs="Calibri"/>
-                <w:b/>
-                <w:bCs/>
-              </w:rPr>
-              <w:t>Category</w:t>
-            </w:r>
-            <w:r>
-              <w:rPr>
-                <w:rFonts w:ascii="Calibri" w:eastAsia="Calibri" w:hAnsi="Calibri" w:cs="Calibri"/>
-              </w:rPr>
-              <w:t xml:space="preserve">: </w:t>
-            </w:r>
-            <w:r>
-              <w:rPr>
-                <w:rFonts w:ascii="Calibri" w:eastAsia="Calibri" w:hAnsi="Calibri" w:cs="Calibri"/>
-              </w:rPr>
-              <w:t>Action Restricting</w:t>
-            </w:r>
-          </w:p>
-        </w:tc>
-        <w:tc>
-          <w:tcPr>
-            <w:tcW w:w="2500" w:type="pct"/>
-          </w:tcPr>
-          <w:p>
-            <w:pPr>
-              <w:spacing w:line="257" w:lineRule="auto"/>
-              <w:rPr>
-                <w:rFonts w:ascii="Calibri" w:eastAsia="Calibri" w:hAnsi="Calibri" w:cs="Calibri"/>
-              </w:rPr>
-            </w:pPr>
-            <w:r>
-              <w:rPr>
-                <w:rFonts w:ascii="Calibri" w:eastAsia="Calibri" w:hAnsi="Calibri" w:cs="Calibri"/>
-                <w:b/>
-                <w:bCs/>
-              </w:rPr>
-              <w:t>Type</w:t>
-            </w:r>
-            <w:r>
-              <w:rPr>
-                <w:rFonts w:ascii="Calibri" w:eastAsia="Calibri" w:hAnsi="Calibri" w:cs="Calibri"/>
-              </w:rPr>
-              <w:t>:</w:t>
-            </w:r>
-            <w:r>
-              <w:rPr>
-                <w:rFonts w:ascii="Calibri" w:eastAsia="Calibri" w:hAnsi="Calibri" w:cs="Calibri"/>
-              </w:rPr>
-              <w:t xml:space="preserve"> Static</w:t>
-            </w:r>
-          </w:p>
-        </w:tc>
-      </w:tr>
-      <w:tr>
-        <w:tc>
-          <w:tcPr>
-            <w:tcW w:w="5000" w:type="pct"/>
-            <w:gridSpan w:val="2"/>
-          </w:tcPr>
-          <w:p>
-            <w:pPr>
-              <w:spacing w:line="257" w:lineRule="auto"/>
-              <w:rPr>
-                <w:rFonts w:ascii="Calibri" w:eastAsia="Calibri" w:hAnsi="Calibri" w:cs="Calibri"/>
-              </w:rPr>
-            </w:pPr>
-            <w:r>
-              <w:rPr>
-                <w:rFonts w:ascii="Calibri" w:eastAsia="Calibri" w:hAnsi="Calibri" w:cs="Calibri"/>
-                <w:b/>
-                <w:bCs/>
-              </w:rPr>
-              <w:t>Description</w:t>
-            </w:r>
-            <w:r>
-              <w:rPr>
-                <w:rFonts w:ascii="Calibri" w:eastAsia="Calibri" w:hAnsi="Calibri" w:cs="Calibri"/>
-              </w:rPr>
-              <w:t>:</w:t>
-            </w:r>
-          </w:p>
-          <w:p>
-            <w:pPr>
-              <w:spacing w:line="257" w:lineRule="auto"/>
-              <w:rPr>
-                <w:rFonts w:ascii="Calibri" w:eastAsia="Calibri" w:hAnsi="Calibri" w:cs="Calibri"/>
-              </w:rPr>
-            </w:pPr>
-            <w:r>
-              <w:rPr>
-                <w:rFonts w:ascii="Calibri" w:eastAsia="Calibri" w:hAnsi="Calibri" w:cs="Calibri"/>
-              </w:rPr>
-              <w:t xml:space="preserve"> </w:t>
-            </w:r>
-            <w:r>
-              <w:rPr>
-                <w:rFonts w:ascii="Calibri" w:eastAsia="Calibri" w:hAnsi="Calibri" w:cs="Calibri"/>
-              </w:rPr>
-              <w:t>The competition categories are divided by sex. Male dogs can only compete in male competitions and female dogs can only compete in female competitions.</w:t>
-            </w:r>
-          </w:p>
-          <w:p>
-            <w:pPr>
-              <w:spacing w:line="257" w:lineRule="auto"/>
-              <w:rPr>
-                <w:rFonts w:ascii="Calibri" w:eastAsia="Calibri" w:hAnsi="Calibri" w:cs="Calibri"/>
-              </w:rPr>
-            </w:pPr>
-            <w:r>
-              <w:rPr>
-                <w:rFonts w:ascii="Calibri" w:eastAsia="Calibri" w:hAnsi="Calibri" w:cs="Calibri"/>
-                <w:b/>
-                <w:bCs/>
-              </w:rPr>
-              <w:t>Discovery Details</w:t>
-            </w:r>
-            <w:r>
-              <w:rPr>
-                <w:rFonts w:ascii="Calibri" w:eastAsia="Calibri" w:hAnsi="Calibri" w:cs="Calibri"/>
-              </w:rPr>
-              <w:t>:</w:t>
-            </w:r>
-          </w:p>
-          <w:p>
-            <w:pPr>
-              <w:spacing w:line="257" w:lineRule="auto"/>
-              <w:rPr>
-                <w:rFonts w:ascii="Calibri" w:eastAsia="Calibri" w:hAnsi="Calibri" w:cs="Calibri"/>
-              </w:rPr>
-            </w:pPr>
-            <w:r>
-              <w:rPr>
-                <w:rFonts w:ascii="Calibri" w:eastAsia="Calibri" w:hAnsi="Calibri" w:cs="Calibri"/>
-              </w:rPr>
-              <w:t xml:space="preserve"> </w:t>
-            </w:r>
-            <w:r>
-              <w:rPr>
-                <w:rFonts w:ascii="Calibri" w:eastAsia="Calibri" w:hAnsi="Calibri" w:cs="Calibri"/>
-              </w:rPr>
-              <w:t xml:space="preserve">Chapter 3, Section 3 </w:t>
-            </w:r>
-            <w:sdt>
-              <w:sdtPr>
-                <w:rPr>
-                  <w:rFonts w:ascii="Calibri" w:eastAsia="Calibri" w:hAnsi="Calibri" w:cs="Calibri"/>
-                </w:rPr>
-                <w:id w:val="-1041206946"/>
-                <w:citation/>
-              </w:sdtPr>
-              <w:sdtEndPr/>
-              <w:sdtContent>
-                <w:r>
-                  <w:rPr>
-                    <w:rFonts w:ascii="Calibri" w:eastAsia="Calibri" w:hAnsi="Calibri" w:cs="Calibri"/>
-                  </w:rPr>
-                  <w:fldChar w:fldCharType="begin"/>
-                </w:r>
-                <w:r>
-                  <w:rPr>
-                    <w:rFonts w:ascii="Calibri" w:eastAsia="Calibri" w:hAnsi="Calibri" w:cs="Calibri"/>
-                    <w:lang w:val="en-CA"/>
-                  </w:rPr>
-                  <w:instrText xml:space="preserve"> CITATION The19 \l 4105 </w:instrText>
-                </w:r>
-                <w:r>
-                  <w:rPr>
-                    <w:rFonts w:ascii="Calibri" w:eastAsia="Calibri" w:hAnsi="Calibri" w:cs="Calibri"/>
-                  </w:rPr>
-                  <w:fldChar w:fldCharType="separate"/>
-                </w:r>
-                <w:r>
-                  <w:rPr>
-                    <w:rFonts w:ascii="Calibri" w:eastAsia="Calibri" w:hAnsi="Calibri" w:cs="Calibri"/>
-                    <w:noProof/>
-                    <w:lang w:val="en-CA"/>
-                  </w:rPr>
-                  <w:t>[1]</w:t>
-                </w:r>
-                <w:r>
-                  <w:rPr>
-                    <w:rFonts w:ascii="Calibri" w:eastAsia="Calibri" w:hAnsi="Calibri" w:cs="Calibri"/>
-                  </w:rPr>
-                  <w:fldChar w:fldCharType="end"/>
-                </w:r>
-              </w:sdtContent>
-            </w:sdt>
-          </w:p>
-        </w:tc>
-      </w:tr>
-    </w:tbl>
     <w:p>
       <w:pPr>
         <w:rPr>
@@ -3114,7 +2595,15 @@
                 <w:b/>
                 <w:bCs/>
               </w:rPr>
-              <w:t>12</w:t>
+              <w:t>1</w:t>
+            </w:r>
+            <w:r>
+              <w:rPr>
+                <w:rFonts w:ascii="Calibri" w:eastAsia="Calibri" w:hAnsi="Calibri" w:cs="Calibri"/>
+                <w:b/>
+                <w:bCs/>
+              </w:rPr>
+              <w:t>0</w:t>
             </w:r>
             <w:r>
               <w:rPr>
@@ -3301,20 +2790,7 @@
         </w:tc>
       </w:tr>
     </w:tbl>
-    <w:p>
-      <w:pPr>
-        <w:rPr>
-          <w:rFonts w:asciiTheme="majorHAnsi" w:hAnsiTheme="majorHAnsi"/>
-          <w:b/>
-          <w:caps/>
-        </w:rPr>
-      </w:pPr>
-    </w:p>
-    <w:p>
-      <w:r>
-        <w:br w:type="page"/>
-      </w:r>
-    </w:p>
+    <w:p/>
     <w:tbl>
       <w:tblPr>
         <w:tblStyle w:val="PlainTable3"/>
@@ -3343,7 +2819,6 @@
                 <w:b/>
                 <w:bCs/>
               </w:rPr>
-              <w:lastRenderedPageBreak/>
               <w:t>0</w:t>
             </w:r>
             <w:r>
@@ -3352,7 +2827,15 @@
                 <w:b/>
                 <w:bCs/>
               </w:rPr>
-              <w:t>13</w:t>
+              <w:t>1</w:t>
+            </w:r>
+            <w:r>
+              <w:rPr>
+                <w:rFonts w:ascii="Calibri" w:eastAsia="Calibri" w:hAnsi="Calibri" w:cs="Calibri"/>
+                <w:b/>
+                <w:bCs/>
+              </w:rPr>
+              <w:t>1</w:t>
             </w:r>
             <w:r>
               <w:rPr>
@@ -3575,7 +3058,15 @@
                 <w:b/>
                 <w:bCs/>
               </w:rPr>
-              <w:t>14</w:t>
+              <w:t>1</w:t>
+            </w:r>
+            <w:r>
+              <w:rPr>
+                <w:rFonts w:ascii="Calibri" w:eastAsia="Calibri" w:hAnsi="Calibri" w:cs="Calibri"/>
+                <w:b/>
+                <w:bCs/>
+              </w:rPr>
+              <w:t>2</w:t>
             </w:r>
             <w:r>
               <w:rPr>
@@ -29134,7 +28625,7 @@
 </file>
 
 <file path=customXml/itemProps1.xml><?xml version="1.0" encoding="utf-8"?>
-<ds:datastoreItem xmlns:ds="http://schemas.openxmlformats.org/officeDocument/2006/customXml" ds:itemID="{5322A02D-C51F-4064-853B-D108E858B39F}">
+<ds:datastoreItem xmlns:ds="http://schemas.openxmlformats.org/officeDocument/2006/customXml" ds:itemID="{C861404B-8611-4203-B20D-0000196462A7}">
   <ds:schemaRefs>
     <ds:schemaRef ds:uri="http://schemas.openxmlformats.org/officeDocument/2006/bibliography"/>
   </ds:schemaRefs>

</xml_diff>